<commit_message>
Moved server code, added client node.js project
</commit_message>
<xml_diff>
--- a/tutorial.docx
+++ b/tutorial.docx
@@ -1665,7 +1665,7 @@
             <v:stroke joinstyle="miter"/>
             <v:path gradientshapeok="t" o:connecttype="rect" textboxrect="5400,5400,16200,16200"/>
           </v:shapetype>
-          <v:shape id="_x0000_s1104" type="#_x0000_t110" style="position:absolute;margin-left:142.1pt;margin-top:296.45pt;width:118.1pt;height:68.7pt;z-index:251726848"/>
+          <v:shape id="_x0000_s1104" type="#_x0000_t110" style="position:absolute;margin-left:142.1pt;margin-top:296.45pt;width:118.1pt;height:68.7pt;z-index:251726848" fillcolor="#c4bc96 [2414]"/>
         </w:pict>
       </w:r>
       <w:r>
@@ -1738,7 +1738,7 @@
               <v:h position="#0,#1"/>
             </v:handles>
           </v:shapetype>
-          <v:shape id="_x0000_s1074" type="#_x0000_t62" style="position:absolute;margin-left:30.8pt;margin-top:13.35pt;width:84pt;height:25.85pt;z-index:251702272" adj="9771,13913">
+          <v:shape id="_x0000_s1074" type="#_x0000_t62" style="position:absolute;margin-left:30.8pt;margin-top:13.35pt;width:84pt;height:25.85pt;z-index:251702272" adj="9771,13913" fillcolor="#c6d9f1 [671]">
             <v:textbox style="mso-next-textbox:#_x0000_s1074">
               <w:txbxContent>
                 <w:p>
@@ -1894,7 +1894,7 @@
           <w:szCs w:val="20"/>
         </w:rPr>
         <w:pict>
-          <v:shape id="_x0000_s1075" type="#_x0000_t110" style="position:absolute;margin-left:11.35pt;margin-top:9.35pt;width:118.1pt;height:68.7pt;z-index:251703296"/>
+          <v:shape id="_x0000_s1075" type="#_x0000_t110" style="position:absolute;margin-left:11.35pt;margin-top:9.35pt;width:118.1pt;height:68.7pt;z-index:251703296" fillcolor="#c4bc96 [2414]"/>
         </w:pict>
       </w:r>
     </w:p>
@@ -2063,7 +2063,7 @@
               <v:h position="#0,#1"/>
             </v:handles>
           </v:shapetype>
-          <v:shape id="_x0000_s1077" type="#_x0000_t61" style="position:absolute;margin-left:161.5pt;margin-top:18.1pt;width:78.9pt;height:31.7pt;z-index:251705344" adj="4189,13389">
+          <v:shape id="_x0000_s1077" type="#_x0000_t61" style="position:absolute;margin-left:161.5pt;margin-top:18.1pt;width:78.9pt;height:31.7pt;z-index:251705344" adj="4189,13389" fillcolor="#8db3e2 [1311]">
             <v:textbox style="mso-next-textbox:#_x0000_s1077">
               <w:txbxContent>
                 <w:p>
@@ -2097,7 +2097,7 @@
           <w:szCs w:val="20"/>
         </w:rPr>
         <w:pict>
-          <v:shape id="_x0000_s1078" type="#_x0000_t110" style="position:absolute;margin-left:11.35pt;margin-top:-.2pt;width:118.1pt;height:68.7pt;z-index:251706368"/>
+          <v:shape id="_x0000_s1078" type="#_x0000_t110" style="position:absolute;margin-left:11.35pt;margin-top:-.2pt;width:118.1pt;height:68.7pt;z-index:251706368" fillcolor="#c4bc96 [2414]"/>
         </w:pict>
       </w:r>
       <w:r>
@@ -2392,7 +2392,7 @@
           <w:szCs w:val="20"/>
         </w:rPr>
         <w:pict>
-          <v:shape id="_x0000_s1088" type="#_x0000_t110" style="position:absolute;margin-left:142.1pt;margin-top:21.4pt;width:118.1pt;height:68.7pt;z-index:251713536"/>
+          <v:shape id="_x0000_s1088" type="#_x0000_t110" style="position:absolute;margin-left:142.1pt;margin-top:21.4pt;width:118.1pt;height:68.7pt;z-index:251713536" fillcolor="#c4bc96 [2414]"/>
         </w:pict>
       </w:r>
       <w:r>
@@ -2650,7 +2650,7 @@
           <w:szCs w:val="20"/>
         </w:rPr>
         <w:pict>
-          <v:shape id="_x0000_s1108" type="#_x0000_t61" style="position:absolute;margin-left:161.5pt;margin-top:4.7pt;width:78.9pt;height:31.7pt;z-index:251730944" adj="4189,13389">
+          <v:shape id="_x0000_s1108" type="#_x0000_t61" style="position:absolute;margin-left:161.5pt;margin-top:4.7pt;width:78.9pt;height:31.7pt;z-index:251730944" adj="4189,13389" fillcolor="#8db3e2 [1311]">
             <v:textbox style="mso-next-textbox:#_x0000_s1108">
               <w:txbxContent>
                 <w:p>
@@ -2733,7 +2733,7 @@
           <w:szCs w:val="20"/>
         </w:rPr>
         <w:pict>
-          <v:shape id="_x0000_s1110" type="#_x0000_t61" style="position:absolute;margin-left:161.55pt;margin-top:6.55pt;width:78.9pt;height:43.7pt;z-index:251732992" adj="4189,9713">
+          <v:shape id="_x0000_s1110" type="#_x0000_t61" style="position:absolute;margin-left:161.55pt;margin-top:6.55pt;width:78.9pt;height:43.7pt;z-index:251732992" adj="4189,9713" fillcolor="#8db3e2 [1311]">
             <v:textbox style="mso-next-textbox:#_x0000_s1110">
               <w:txbxContent>
                 <w:p>
@@ -2785,7 +2785,7 @@
           <w:szCs w:val="20"/>
         </w:rPr>
         <w:pict>
-          <v:shape id="_x0000_s1109" type="#_x0000_t62" style="position:absolute;margin-left:159.7pt;margin-top:20.4pt;width:84pt;height:34.5pt;z-index:251731968" adj="9771,10424">
+          <v:shape id="_x0000_s1109" type="#_x0000_t62" style="position:absolute;margin-left:159.7pt;margin-top:20.4pt;width:84pt;height:34.5pt;z-index:251731968" adj="9771,10424" fillcolor="#c6d9f1 [671]">
             <v:textbox style="mso-next-textbox:#_x0000_s1109">
               <w:txbxContent>
                 <w:p>
@@ -5640,7 +5640,7 @@
           <w:szCs w:val="20"/>
         </w:rPr>
         <w:pict>
-          <v:shape id="_x0000_s1041" type="#_x0000_t62" style="position:absolute;margin-left:67.75pt;margin-top:13.25pt;width:84pt;height:34.25pt;z-index:251671552" adj="9771,10500">
+          <v:shape id="_x0000_s1041" type="#_x0000_t62" style="position:absolute;margin-left:67.75pt;margin-top:13.25pt;width:84pt;height:34.25pt;z-index:251671552" adj="9771,10500" fillcolor="#c6d9f1 [671]">
             <v:textbox style="mso-next-textbox:#_x0000_s1041">
               <w:txbxContent>
                 <w:p>
@@ -5659,15 +5659,7 @@
                       <w:sz w:val="16"/>
                       <w:szCs w:val="16"/>
                     </w:rPr>
-                    <w:t>Start</w:t>
-                  </w:r>
-                  <w:r>
-                    <w:rPr>
-                      <w:rFonts w:ascii="Consolas" w:hAnsi="Consolas" w:cs="Consolas"/>
-                      <w:sz w:val="16"/>
-                      <w:szCs w:val="16"/>
-                    </w:rPr>
-                    <w:t>,</w:t>
+                    <w:t>Start,</w:t>
                   </w:r>
                   <w:proofErr w:type="gramEnd"/>
                   <w:r>
@@ -5719,7 +5711,60 @@
           <w:u w:val="single"/>
         </w:rPr>
         <w:pict>
-          <v:shape id="_x0000_s1073" type="#_x0000_t62" style="position:absolute;margin-left:312.7pt;margin-top:450.85pt;width:96.8pt;height:46.7pt;z-index:251701248" adj="8479,8765">
+          <v:shape id="_x0000_s1118" type="#_x0000_t62" style="position:absolute;margin-left:60.9pt;margin-top:181.85pt;width:96.8pt;height:46.7pt;z-index:251741184" adj="8479,8765" fillcolor="#c6d9f1 [671]">
+            <v:textbox style="mso-next-textbox:#_x0000_s1118">
+              <w:txbxContent>
+                <w:p>
+                  <w:pPr>
+                    <w:jc w:val="center"/>
+                    <w:rPr>
+                      <w:rFonts w:ascii="Consolas" w:hAnsi="Consolas" w:cs="Consolas"/>
+                      <w:sz w:val="16"/>
+                      <w:szCs w:val="16"/>
+                    </w:rPr>
+                  </w:pPr>
+                  <w:r>
+                    <w:rPr>
+                      <w:rFonts w:ascii="Consolas" w:hAnsi="Consolas" w:cs="Consolas"/>
+                      <w:sz w:val="16"/>
+                      <w:szCs w:val="16"/>
+                    </w:rPr>
+                    <w:t xml:space="preserve">Great! </w:t>
+                  </w:r>
+                </w:p>
+              </w:txbxContent>
+            </v:textbox>
+          </v:shape>
+        </w:pict>
+      </w:r>
+      <w:r>
+        <w:rPr>
+          <w:rFonts w:ascii="Tahoma" w:hAnsi="Tahoma" w:cs="Tahoma"/>
+          <w:b/>
+          <w:bCs/>
+          <w:noProof/>
+          <w:sz w:val="20"/>
+          <w:szCs w:val="20"/>
+          <w:u w:val="single"/>
+        </w:rPr>
+        <w:pict>
+          <v:shape id="_x0000_s1117" type="#_x0000_t32" style="position:absolute;margin-left:110.6pt;margin-top:167.55pt;width:0;height:14.9pt;z-index:251740160" o:connectortype="straight">
+            <v:stroke endarrow="block"/>
+          </v:shape>
+        </w:pict>
+      </w:r>
+      <w:r>
+        <w:rPr>
+          <w:rFonts w:ascii="Tahoma" w:hAnsi="Tahoma" w:cs="Tahoma"/>
+          <w:b/>
+          <w:bCs/>
+          <w:noProof/>
+          <w:sz w:val="20"/>
+          <w:szCs w:val="20"/>
+          <w:u w:val="single"/>
+        </w:rPr>
+        <w:pict>
+          <v:shape id="_x0000_s1073" type="#_x0000_t62" style="position:absolute;margin-left:312.7pt;margin-top:450.85pt;width:96.8pt;height:46.7pt;z-index:251701248" adj="8479,8765" fillcolor="#c6d9f1 [671]">
             <v:textbox style="mso-next-textbox:#_x0000_s1073">
               <w:txbxContent>
                 <w:p>
@@ -5737,15 +5782,7 @@
                       <w:sz w:val="16"/>
                       <w:szCs w:val="16"/>
                     </w:rPr>
-                    <w:t xml:space="preserve">Enter normal mode; </w:t>
-                  </w:r>
-                  <w:r>
-                    <w:rPr>
-                      <w:rFonts w:ascii="Consolas" w:hAnsi="Consolas" w:cs="Consolas"/>
-                      <w:sz w:val="16"/>
-                      <w:szCs w:val="16"/>
-                    </w:rPr>
-                    <w:t>return to start</w:t>
+                    <w:t>Enter normal mode; return to start</w:t>
                   </w:r>
                 </w:p>
               </w:txbxContent>
@@ -6186,7 +6223,7 @@
           <w:u w:val="single"/>
         </w:rPr>
         <w:pict>
-          <v:shape id="_x0000_s1043" type="#_x0000_t110" style="position:absolute;margin-left:302.65pt;margin-top:367.1pt;width:118.1pt;height:68.7pt;z-index:251673600"/>
+          <v:shape id="_x0000_s1043" type="#_x0000_t110" style="position:absolute;margin-left:302.65pt;margin-top:367.1pt;width:118.1pt;height:68.7pt;z-index:251673600" fillcolor="#c4bc96 [2414]"/>
         </w:pict>
       </w:r>
       <w:r>
@@ -6256,7 +6293,7 @@
           <w:u w:val="single"/>
         </w:rPr>
         <w:pict>
-          <v:shape id="_x0000_s1042" type="#_x0000_t61" style="position:absolute;margin-left:313.95pt;margin-top:309.35pt;width:96.2pt;height:42.5pt;z-index:251672576" adj="3435,9987">
+          <v:shape id="_x0000_s1042" type="#_x0000_t61" style="position:absolute;margin-left:313.95pt;margin-top:309.35pt;width:96.2pt;height:42.5pt;z-index:251672576" adj="3435,9987" fillcolor="#8db3e2 [1311]">
             <v:textbox style="mso-next-textbox:#_x0000_s1042">
               <w:txbxContent>
                 <w:p>
@@ -6347,7 +6384,7 @@
           <w:u w:val="single"/>
         </w:rPr>
         <w:pict>
-          <v:shape id="_x0000_s1037" type="#_x0000_t110" style="position:absolute;margin-left:302.8pt;margin-top:225.9pt;width:118.1pt;height:68.7pt;z-index:251668480"/>
+          <v:shape id="_x0000_s1037" type="#_x0000_t110" style="position:absolute;margin-left:302.8pt;margin-top:225.9pt;width:118.1pt;height:68.7pt;z-index:251668480" fillcolor="#c4bc96 [2414]"/>
         </w:pict>
       </w:r>
       <w:r>
@@ -6377,7 +6414,7 @@
           <w:u w:val="single"/>
         </w:rPr>
         <w:pict>
-          <v:shape id="_x0000_s1036" type="#_x0000_t61" style="position:absolute;margin-left:320.85pt;margin-top:180.7pt;width:78.9pt;height:31.7pt;z-index:251667456" adj="4189,16490">
+          <v:shape id="_x0000_s1036" type="#_x0000_t61" style="position:absolute;margin-left:320.85pt;margin-top:180.7pt;width:78.9pt;height:31.7pt;z-index:251667456" adj="4189,16490" fillcolor="#8db3e2 [1311]">
             <v:textbox style="mso-next-textbox:#_x0000_s1036">
               <w:txbxContent>
                 <w:p>
@@ -6414,7 +6451,7 @@
           <w:u w:val="single"/>
         </w:rPr>
         <w:pict>
-          <v:shape id="_x0000_s1035" type="#_x0000_t61" style="position:absolute;margin-left:196.05pt;margin-top:248pt;width:78.9pt;height:32.75pt;z-index:251666432" adj="7652,13751">
+          <v:shape id="_x0000_s1035" type="#_x0000_t61" style="position:absolute;margin-left:196.05pt;margin-top:248pt;width:78.9pt;height:32.75pt;z-index:251666432" adj="7652,13751" fillcolor="#8db3e2 [1311]">
             <v:textbox style="mso-next-textbox:#_x0000_s1035">
               <w:txbxContent>
                 <w:p>
@@ -6483,7 +6520,7 @@
           <w:u w:val="single"/>
         </w:rPr>
         <w:pict>
-          <v:shape id="_x0000_s1032" type="#_x0000_t61" style="position:absolute;margin-left:198.45pt;margin-top:116.55pt;width:78.9pt;height:31.7pt;z-index:251663360" adj="4189,13389">
+          <v:shape id="_x0000_s1032" type="#_x0000_t61" style="position:absolute;margin-left:198.45pt;margin-top:116.55pt;width:78.9pt;height:31.7pt;z-index:251663360" adj="4189,13389" fillcolor="#8db3e2 [1311]">
             <v:textbox style="mso-next-textbox:#_x0000_s1032">
               <w:txbxContent>
                 <w:p>
@@ -6574,7 +6611,7 @@
           <w:u w:val="single"/>
         </w:rPr>
         <w:pict>
-          <v:shape id="_x0000_s1033" type="#_x0000_t110" style="position:absolute;margin-left:176.8pt;margin-top:163.65pt;width:118.1pt;height:68.7pt;z-index:251664384"/>
+          <v:shape id="_x0000_s1033" type="#_x0000_t110" style="position:absolute;margin-left:176.8pt;margin-top:163.65pt;width:118.1pt;height:68.7pt;z-index:251664384" fillcolor="#c4bc96 [2414]"/>
         </w:pict>
       </w:r>
       <w:r>
@@ -6588,7 +6625,7 @@
           <w:u w:val="single"/>
         </w:rPr>
         <w:pict>
-          <v:shape id="_x0000_s1030" type="#_x0000_t110" style="position:absolute;margin-left:51.8pt;margin-top:98.85pt;width:118.1pt;height:68.7pt;z-index:251661312"/>
+          <v:shape id="_x0000_s1030" type="#_x0000_t110" style="position:absolute;margin-left:51.8pt;margin-top:98.85pt;width:118.1pt;height:68.7pt;z-index:251661312" fillcolor="#c4bc96 [2414]"/>
         </w:pict>
       </w:r>
       <w:r>
@@ -6634,7 +6671,7 @@
           <w:u w:val="single"/>
         </w:rPr>
         <w:pict>
-          <v:shape id="_x0000_s1040" type="#_x0000_t62" style="position:absolute;margin-left:476.9pt;margin-top:380.85pt;width:74.3pt;height:36.55pt;z-index:251670528" adj="10727,16665">
+          <v:shape id="_x0000_s1040" type="#_x0000_t62" style="position:absolute;margin-left:476.9pt;margin-top:380.85pt;width:74.3pt;height:36.55pt;z-index:251670528" adj="10727,16665" fillcolor="#c6d9f1 [671]">
             <v:textbox style="mso-next-textbox:#_x0000_s1040">
               <w:txbxContent>
                 <w:p>
@@ -6709,7 +6746,7 @@
           <w:u w:val="single"/>
         </w:rPr>
         <w:pict>
-          <v:shape id="_x0000_s1028" type="#_x0000_t110" style="position:absolute;margin-left:51.8pt;margin-top:15.15pt;width:118.1pt;height:68.7pt;z-index:251659264"/>
+          <v:shape id="_x0000_s1028" type="#_x0000_t110" style="position:absolute;margin-left:51.8pt;margin-top:15.15pt;width:118.1pt;height:68.7pt;z-index:251659264" fillcolor="#c4bc96 [2414]"/>
         </w:pict>
       </w:r>
       <w:r>

</xml_diff>